<commit_message>
Second task. Fixes for first task.
</commit_message>
<xml_diff>
--- a/SQL_task_1 (Pavlov DD).docx
+++ b/SQL_task_1 (Pavlov DD).docx
@@ -688,6 +688,7 @@
       </w:r>
       <w:r>
         <w:rPr>
+          <w:noProof/>
           <w:lang w:val="ru-RU"/>
         </w:rPr>
         <w:drawing>
@@ -762,27 +763,119 @@
         </w:rPr>
         <w:t>удников на каждой должности.</w:t>
       </w:r>
-      <w:r>
-        <w:rPr>
-          <w:lang w:val="ru-RU"/>
-        </w:rPr>
+    </w:p>
+    <w:p>
+      <w:pPr>
+        <w:ind w:left="360"/>
+        <w:rPr>
+          <w:sz w:val="16"/>
+          <w:szCs w:val="16"/>
+        </w:rPr>
+      </w:pPr>
+      <w:r>
+        <w:rPr>
+          <w:sz w:val="16"/>
+          <w:szCs w:val="16"/>
+        </w:rPr>
+        <w:t xml:space="preserve">Select </w:t>
+      </w:r>
+      <w:proofErr w:type="spellStart"/>
+      <w:r>
+        <w:rPr>
+          <w:sz w:val="16"/>
+          <w:szCs w:val="16"/>
+        </w:rPr>
+        <w:t>JobPosition</w:t>
+      </w:r>
+      <w:proofErr w:type="spellEnd"/>
+      <w:r>
+        <w:rPr>
+          <w:sz w:val="16"/>
+          <w:szCs w:val="16"/>
+        </w:rPr>
+        <w:t xml:space="preserve">, </w:t>
+      </w:r>
+      <w:proofErr w:type="gramStart"/>
+      <w:r>
+        <w:rPr>
+          <w:sz w:val="16"/>
+          <w:szCs w:val="16"/>
+        </w:rPr>
+        <w:t>Count(</w:t>
+      </w:r>
+      <w:proofErr w:type="gramEnd"/>
+      <w:r>
+        <w:rPr>
+          <w:sz w:val="16"/>
+          <w:szCs w:val="16"/>
+        </w:rPr>
+        <w:t>*) as Total</w:t>
+      </w:r>
+    </w:p>
+    <w:p>
+      <w:pPr>
+        <w:ind w:left="360"/>
+        <w:rPr>
+          <w:sz w:val="16"/>
+          <w:szCs w:val="16"/>
+        </w:rPr>
+      </w:pPr>
+      <w:r>
+        <w:rPr>
+          <w:sz w:val="16"/>
+          <w:szCs w:val="16"/>
+        </w:rPr>
+        <w:t>FROM employees1</w:t>
+      </w:r>
+    </w:p>
+    <w:p>
+      <w:pPr>
+        <w:ind w:left="360"/>
+        <w:rPr>
+          <w:sz w:val="16"/>
+          <w:szCs w:val="16"/>
+        </w:rPr>
+      </w:pPr>
+      <w:r>
+        <w:rPr>
+          <w:sz w:val="16"/>
+          <w:szCs w:val="16"/>
+        </w:rPr>
+        <w:t>WHERE Active = 1</w:t>
+      </w:r>
+    </w:p>
+    <w:p>
+      <w:pPr>
+        <w:ind w:left="360"/>
+      </w:pPr>
+      <w:r>
+        <w:rPr>
+          <w:sz w:val="16"/>
+          <w:szCs w:val="16"/>
+        </w:rPr>
+        <w:t xml:space="preserve">GROUP BY </w:t>
+      </w:r>
+      <w:proofErr w:type="spellStart"/>
+      <w:r>
+        <w:rPr>
+          <w:sz w:val="16"/>
+          <w:szCs w:val="16"/>
+        </w:rPr>
+        <w:t>JobPosition</w:t>
+      </w:r>
+      <w:proofErr w:type="spellEnd"/>
+      <w:r>
         <w:br/>
       </w:r>
       <w:r>
-        <w:rPr>
-          <w:lang w:val="ru-RU"/>
-        </w:rPr>
         <w:br/>
       </w:r>
       <w:r>
-        <w:rPr>
-          <w:lang w:val="ru-RU"/>
-        </w:rPr>
         <w:drawing>
-          <wp:inline distT="0" distB="0" distL="0" distR="0" wp14:anchorId="69CCA418" wp14:editId="31164AEA">
-            <wp:extent cx="4588752" cy="1989734"/>
-            <wp:effectExtent l="0" t="0" r="2540" b="0"/>
-            <wp:docPr id="2" name="Picture 2"/>
+          <wp:inline distT="0" distB="0" distL="0" distR="0" wp14:anchorId="65F48F69" wp14:editId="3BA5C3A8">
+            <wp:extent cx="3046987" cy="1361552"/>
+            <wp:effectExtent l="0" t="0" r="1270" b="0"/>
+            <wp:docPr id="7" name="Picture 7"/>
             <wp:cNvGraphicFramePr>
               <a:graphicFrameLocks xmlns:a="http://schemas.openxmlformats.org/drawingml/2006/main" noChangeAspect="1"/>
             </wp:cNvGraphicFramePr>
@@ -802,7 +895,7 @@
                   <pic:spPr>
                     <a:xfrm>
                       <a:off x="0" y="0"/>
-                      <a:ext cx="4618213" cy="2002509"/>
+                      <a:ext cx="3056900" cy="1365982"/>
                     </a:xfrm>
                     <a:prstGeom prst="rect">
                       <a:avLst/>
@@ -815,15 +908,10 @@
         </w:drawing>
       </w:r>
       <w:r>
-        <w:rPr>
-          <w:lang w:val="ru-RU"/>
-        </w:rPr>
         <w:br/>
       </w:r>
       <w:r>
-        <w:rPr>
-          <w:lang w:val="ru-RU"/>
-        </w:rPr>
+        <w:lastRenderedPageBreak/>
         <w:br/>
       </w:r>
     </w:p>
@@ -842,7 +930,6 @@
         <w:rPr>
           <w:lang w:val="ru-RU"/>
         </w:rPr>
-        <w:lastRenderedPageBreak/>
         <w:t>Вывести тех сотрудников</w:t>
       </w:r>
       <w:r>
@@ -904,6 +991,7 @@
       </w:r>
       <w:r>
         <w:rPr>
+          <w:noProof/>
           <w:lang w:val="ru-RU"/>
         </w:rPr>
         <w:drawing>
@@ -1016,6 +1104,63 @@
         </w:rPr>
         <w:t xml:space="preserve"> </w:t>
       </w:r>
+    </w:p>
+    <w:p>
+      <w:pPr>
+        <w:rPr>
+          <w:lang w:val="ru-RU"/>
+        </w:rPr>
+      </w:pPr>
+    </w:p>
+    <w:p>
+      <w:pPr>
+        <w:ind w:left="360"/>
+      </w:pPr>
+      <w:r>
+        <w:t xml:space="preserve">Select </w:t>
+      </w:r>
+      <w:proofErr w:type="spellStart"/>
+      <w:proofErr w:type="gramStart"/>
+      <w:r>
+        <w:t>JobPosition</w:t>
+      </w:r>
+      <w:proofErr w:type="spellEnd"/>
+      <w:proofErr w:type="gramEnd"/>
+    </w:p>
+    <w:p>
+      <w:pPr>
+        <w:ind w:left="360"/>
+      </w:pPr>
+      <w:r>
+        <w:t>FROM employees1</w:t>
+      </w:r>
+    </w:p>
+    <w:p>
+      <w:pPr>
+        <w:ind w:left="360"/>
+      </w:pPr>
+      <w:r>
+        <w:t xml:space="preserve">GROUP BY </w:t>
+      </w:r>
+      <w:proofErr w:type="spellStart"/>
+      <w:r>
+        <w:t>JobPosition</w:t>
+      </w:r>
+      <w:proofErr w:type="spellEnd"/>
+    </w:p>
+    <w:p>
+      <w:pPr>
+        <w:ind w:left="360"/>
+        <w:rPr>
+          <w:lang w:val="ru-RU"/>
+        </w:rPr>
+      </w:pPr>
+      <w:r>
+        <w:rPr>
+          <w:lang w:val="ru-RU"/>
+        </w:rPr>
+        <w:t>HAVING AVG(Salary) &gt; 2000</w:t>
+      </w:r>
       <w:r>
         <w:rPr>
           <w:lang w:val="ru-RU"/>
@@ -1033,10 +1178,10 @@
           <w:lang w:val="ru-RU"/>
         </w:rPr>
         <w:drawing>
-          <wp:inline distT="0" distB="0" distL="0" distR="0" wp14:anchorId="5F014B10" wp14:editId="47841B18">
-            <wp:extent cx="4907539" cy="1484985"/>
-            <wp:effectExtent l="0" t="0" r="7620" b="1270"/>
-            <wp:docPr id="4" name="Picture 4"/>
+          <wp:inline distT="0" distB="0" distL="0" distR="0" wp14:anchorId="03ABE62B" wp14:editId="6FE50D5B">
+            <wp:extent cx="2715858" cy="2662813"/>
+            <wp:effectExtent l="0" t="0" r="8890" b="4445"/>
+            <wp:docPr id="8" name="Picture 8"/>
             <wp:cNvGraphicFramePr>
               <a:graphicFrameLocks xmlns:a="http://schemas.openxmlformats.org/drawingml/2006/main" noChangeAspect="1"/>
             </wp:cNvGraphicFramePr>
@@ -1056,7 +1201,7 @@
                   <pic:spPr>
                     <a:xfrm>
                       <a:off x="0" y="0"/>
-                      <a:ext cx="4929984" cy="1491777"/>
+                      <a:ext cx="2720417" cy="2667283"/>
                     </a:xfrm>
                     <a:prstGeom prst="rect">
                       <a:avLst/>
@@ -1083,6 +1228,30 @@
     </w:p>
     <w:p>
       <w:pPr>
+        <w:ind w:left="360"/>
+        <w:rPr>
+          <w:lang w:val="ru-RU"/>
+        </w:rPr>
+      </w:pPr>
+    </w:p>
+    <w:p>
+      <w:pPr>
+        <w:ind w:left="360"/>
+        <w:rPr>
+          <w:lang w:val="ru-RU"/>
+        </w:rPr>
+      </w:pPr>
+    </w:p>
+    <w:p>
+      <w:pPr>
+        <w:ind w:left="360"/>
+        <w:rPr>
+          <w:lang w:val="ru-RU"/>
+        </w:rPr>
+      </w:pPr>
+    </w:p>
+    <w:p>
+      <w:pPr>
         <w:pStyle w:val="ListParagraph"/>
         <w:numPr>
           <w:ilvl w:val="0"/>
@@ -1096,6 +1265,7 @@
         <w:rPr>
           <w:lang w:val="ru-RU"/>
         </w:rPr>
+        <w:lastRenderedPageBreak/>
         <w:t xml:space="preserve">Вывести </w:t>
       </w:r>
       <w:r>
@@ -1151,6 +1321,7 @@
       </w:r>
       <w:r>
         <w:rPr>
+          <w:noProof/>
           <w:lang w:val="ru-RU"/>
         </w:rPr>
         <w:drawing>
@@ -1782,12 +1953,11 @@
         <w:pStyle w:val="ListParagraph"/>
       </w:pPr>
       <w:r>
-        <w:lastRenderedPageBreak/>
         <w:drawing>
-          <wp:inline distT="0" distB="0" distL="0" distR="0" wp14:anchorId="669EC79D" wp14:editId="1C2D2E69">
-            <wp:extent cx="5893959" cy="1375257"/>
+          <wp:inline distT="0" distB="0" distL="0" distR="0" wp14:anchorId="1C1B474D" wp14:editId="5D8B0B38">
+            <wp:extent cx="6231869" cy="2039174"/>
             <wp:effectExtent l="0" t="0" r="0" b="0"/>
-            <wp:docPr id="5" name="Picture 5"/>
+            <wp:docPr id="9" name="Picture 9"/>
             <wp:cNvGraphicFramePr>
               <a:graphicFrameLocks xmlns:a="http://schemas.openxmlformats.org/drawingml/2006/main" noChangeAspect="1"/>
             </wp:cNvGraphicFramePr>
@@ -1807,7 +1977,7 @@
                   <pic:spPr>
                     <a:xfrm>
                       <a:off x="0" y="0"/>
-                      <a:ext cx="5923832" cy="1382227"/>
+                      <a:ext cx="6231869" cy="2039174"/>
                     </a:xfrm>
                     <a:prstGeom prst="rect">
                       <a:avLst/>
@@ -2142,6 +2312,7 @@
     <w:lsdException w:name="HTML Sample" w:semiHidden="1" w:unhideWhenUsed="1"/>
     <w:lsdException w:name="HTML Typewriter" w:semiHidden="1" w:unhideWhenUsed="1"/>
     <w:lsdException w:name="HTML Variable" w:semiHidden="1" w:unhideWhenUsed="1"/>
+    <w:lsdException w:name="Normal Table" w:semiHidden="1" w:unhideWhenUsed="1"/>
     <w:lsdException w:name="annotation subject" w:semiHidden="1" w:unhideWhenUsed="1"/>
     <w:lsdException w:name="No List" w:semiHidden="1" w:unhideWhenUsed="1"/>
     <w:lsdException w:name="Outline List 1" w:semiHidden="1" w:unhideWhenUsed="1"/>
@@ -2184,8 +2355,11 @@
     <w:lsdException w:name="Table Contemporary" w:semiHidden="1" w:unhideWhenUsed="1"/>
     <w:lsdException w:name="Table Elegant" w:semiHidden="1" w:unhideWhenUsed="1"/>
     <w:lsdException w:name="Table Professional" w:semiHidden="1" w:unhideWhenUsed="1"/>
+    <w:lsdException w:name="Table Subtle 1" w:semiHidden="1" w:unhideWhenUsed="1"/>
     <w:lsdException w:name="Table Subtle 2" w:semiHidden="1" w:unhideWhenUsed="1"/>
     <w:lsdException w:name="Table Web 1" w:semiHidden="1" w:unhideWhenUsed="1"/>
+    <w:lsdException w:name="Table Web 2" w:semiHidden="1" w:unhideWhenUsed="1"/>
+    <w:lsdException w:name="Table Web 3" w:semiHidden="1" w:unhideWhenUsed="1"/>
     <w:lsdException w:name="Balloon Text" w:semiHidden="1" w:unhideWhenUsed="1"/>
     <w:lsdException w:name="Table Grid" w:uiPriority="39"/>
     <w:lsdException w:name="Table Theme" w:semiHidden="1" w:unhideWhenUsed="1"/>

</xml_diff>